<commit_message>
Version beta poste 1
</commit_message>
<xml_diff>
--- a/Documentation/Mon univers.docx
+++ b/Documentation/Mon univers.docx
@@ -1373,12 +1373,12 @@
     <w:p/>
     <w:p>
       <w:r>
-        <w:t>En 2011, j’ai participé à la conception, l’étude et à la réalisation du projet DS6 Ruby Wild destiné au marché chinois. Le rôle de concepteur dans un bureau de méthode, j’ai suivi la validation de chaque jalon clés d’un projet véhicule. Une expérience qui demande un savoir-faire technique, organisationnel et managérial dans un environnement pluridisciplinaire.</w:t>
-      </w:r>
-    </w:p>
-    <w:p>
-      <w:r>
-        <w:t>Cette première expérience m’a permis réaliser d’autre projet de grande envergure tel que l’étude de la Mégane3, Clio 4 ainsi qu’une partie de l’Alpine sortie en 2017.</w:t>
+        <w:t>En 2011, j’ai participé à la conception, l’étude et à la réalisation du projet DS6 Ruby Wild destiné au marché chinois. Le rôle de concepteur dans un bureau de méthode permet de suivre la validation de chaque jalon clés d’un projet véhicule. Une expérience qui demande un savoir-faire technique, organisationnel et managérial dans un environnement pluridisciplinaire.</w:t>
+      </w:r>
+    </w:p>
+    <w:p>
+      <w:r>
+        <w:t>Cette première expérience m’a permis de réaliser d’autre projet de grande envergure tel que l’étude de la Mégane 3, Clio 4 ainsi que le projet Renault Alpine, sortie en 2017.</w:t>
       </w:r>
     </w:p>
     <w:p/>
@@ -1390,16 +1390,62 @@
     <w:p/>
     <w:p>
       <w:r>
-        <w:t>Le management a plusieurs aspects. Aujourd’hui le management peut être perçu, selon chaque organisation, différemment. Il peut s’agir de management hiérarchique ou de management opérationnel (projet). Mais est-ce si différent ?</w:t>
-      </w:r>
-    </w:p>
-    <w:p>
-      <w:r>
-        <w:t xml:space="preserve">Quelques soit le type de mangement, l’humain est au centre. En effet,   </w:t>
+        <w:t>En 2015, j’ai été emmené à manager une équipe de « design to cost » conception dont l’objectif était de mener des études en avance de phase sur 25 projets automobile. Piloter une équipe d’expertise métier dans un but commun a été pour moi, une expérience particulièrement enrichissante. De part, la gestion des objectifs, j’ai compris l’importance de mettre en premier plan la gestion des membres de mon équipes.</w:t>
+      </w:r>
+    </w:p>
+    <w:p>
+      <w:r>
+        <w:t>Il ne faut pas oublier que la valeur du produit est avant tout réalisé par les équipes.</w:t>
+      </w:r>
+    </w:p>
+    <w:p>
+      <w:r>
+        <w:t>Le management dit</w:t>
+      </w:r>
+      <w:r>
+        <w:t xml:space="preserve"> innovant tel que le management 3.0 permet d'augmenter la performance des équipes à travers la création de challenge permanent</w:t>
       </w:r>
     </w:p>
     <w:p/>
+    <w:p>
+      <w:r>
+        <w:t>Innovation</w:t>
+      </w:r>
+    </w:p>
     <w:p/>
+    <w:p>
+      <w:r>
+        <w:t>« L'innovation systématique requiert la volonté de considérer le changement comme une opportunité. »</w:t>
+      </w:r>
+    </w:p>
+    <w:p>
+      <w:r>
+        <w:t>Peter Drucker - Artiste, écrivain, Enseignant (1909 - 2005)</w:t>
+      </w:r>
+    </w:p>
+    <w:p>
+      <w:r>
+        <w:t>À travers mes expériences dans les différents secteurs d’activité, j’ai relevé un seul moins point commun : la nécessité d’innover pour subsister.</w:t>
+      </w:r>
+    </w:p>
+    <w:p>
+      <w:r>
+        <w:t>L’innovation est devenue la clé de voute pour toutes les entreprises que souhaite rester sur un marché de plus en plus exigent.</w:t>
+      </w:r>
+    </w:p>
+    <w:p>
+      <w:r>
+        <w:t xml:space="preserve">En tant que coach agile, j’ai été emmené à construire des ateliers de brainstormings dans le but d’augmenter la créativité et la productivité des équipes. Depuis quelques années, la démarche de design </w:t>
+      </w:r>
+      <w:proofErr w:type="spellStart"/>
+      <w:r>
+        <w:t>thinking</w:t>
+      </w:r>
+      <w:proofErr w:type="spellEnd"/>
+      <w:r>
+        <w:t xml:space="preserve"> est de plus en plus utilisé pour favoriser l’innovation.</w:t>
+      </w:r>
+    </w:p>
     <w:p>
       <w:r>
         <w:t xml:space="preserve"> </w:t>

</xml_diff>